<commit_message>
Edits per 9/9 meeting
-Added About Us wireframe
-Made small edits to existing wireframes
-Added some functionality for the site on the page templates.txt
</commit_message>
<xml_diff>
--- a/BMS Web Development Project Plan.docx
+++ b/BMS Web Development Project Plan.docx
@@ -1,6 +1,6 @@
 
 <file path=word/document.xml><?xml version="1.0" encoding="utf-8"?>
-<w:document xmlns:wpc="http://schemas.microsoft.com/office/word/2010/wordprocessingCanvas" xmlns:mc="http://schemas.openxmlformats.org/markup-compatibility/2006" xmlns:o="urn:schemas-microsoft-com:office:office" xmlns:r="http://schemas.openxmlformats.org/officeDocument/2006/relationships" xmlns:m="http://schemas.openxmlformats.org/officeDocument/2006/math" xmlns:v="urn:schemas-microsoft-com:vml" xmlns:wp14="http://schemas.microsoft.com/office/word/2010/wordprocessingDrawing" xmlns:wp="http://schemas.openxmlformats.org/drawingml/2006/wordprocessingDrawing" xmlns:w10="urn:schemas-microsoft-com:office:word" xmlns:w="http://schemas.openxmlformats.org/wordprocessingml/2006/main" xmlns:w14="http://schemas.microsoft.com/office/word/2010/wordml" xmlns:wpg="http://schemas.microsoft.com/office/word/2010/wordprocessingGroup" xmlns:wpi="http://schemas.microsoft.com/office/word/2010/wordprocessingInk" xmlns:wne="http://schemas.microsoft.com/office/word/2006/wordml" xmlns:wps="http://schemas.microsoft.com/office/word/2010/wordprocessingShape" mc:Ignorable="w14 wp14">
+<w:document xmlns:ve="http://schemas.openxmlformats.org/markup-compatibility/2006" xmlns:o="urn:schemas-microsoft-com:office:office" xmlns:r="http://schemas.openxmlformats.org/officeDocument/2006/relationships" xmlns:m="http://schemas.openxmlformats.org/officeDocument/2006/math" xmlns:v="urn:schemas-microsoft-com:vml" xmlns:wp="http://schemas.openxmlformats.org/drawingml/2006/wordprocessingDrawing" xmlns:w10="urn:schemas-microsoft-com:office:word" xmlns:w="http://schemas.openxmlformats.org/wordprocessingml/2006/main" xmlns:wne="http://schemas.microsoft.com/office/word/2006/wordml">
   <w:body>
     <w:p>
       <w:pPr>
@@ -103,19 +103,7 @@
         <w:rPr>
           <w:rFonts w:ascii="Verdana" w:hAnsi="Verdana"/>
         </w:rPr>
-        <w:t xml:space="preserve">, </w:t>
-      </w:r>
-      <w:r>
-        <w:rPr>
-          <w:rFonts w:ascii="Verdana" w:hAnsi="Verdana"/>
-        </w:rPr>
-        <w:t>Optimization across devices and browsers</w:t>
-      </w:r>
-      <w:r>
-        <w:rPr>
-          <w:rFonts w:ascii="Verdana" w:hAnsi="Verdana"/>
-        </w:rPr>
-        <w:t>, other bells and whistles</w:t>
+        <w:t>, Optimization across devices and browsers, other bells and whistles</w:t>
       </w:r>
     </w:p>
     <w:p>
@@ -172,6 +160,74 @@
     </w:p>
     <w:p>
       <w:pPr>
+        <w:pStyle w:val="ListParagraph"/>
+        <w:numPr>
+          <w:ilvl w:val="0"/>
+          <w:numId w:val="2"/>
+        </w:numPr>
+        <w:rPr>
+          <w:rFonts w:ascii="Verdana" w:hAnsi="Verdana"/>
+        </w:rPr>
+      </w:pPr>
+      <w:r>
+        <w:rPr>
+          <w:rFonts w:ascii="Verdana" w:hAnsi="Verdana"/>
+        </w:rPr>
+        <w:t>MP&amp;SA reviewed the project plan and signed off on the milestones</w:t>
+      </w:r>
+    </w:p>
+    <w:p>
+      <w:pPr>
+        <w:pStyle w:val="ListParagraph"/>
+        <w:numPr>
+          <w:ilvl w:val="0"/>
+          <w:numId w:val="2"/>
+        </w:numPr>
+        <w:rPr>
+          <w:rFonts w:ascii="Verdana" w:hAnsi="Verdana"/>
+        </w:rPr>
+      </w:pPr>
+      <w:r>
+        <w:rPr>
+          <w:rFonts w:ascii="Verdana" w:hAnsi="Verdana"/>
+        </w:rPr>
+        <w:t>MP&amp;SA created wireframes for the necessary templates</w:t>
+      </w:r>
+    </w:p>
+    <w:p>
+      <w:pPr>
+        <w:pStyle w:val="ListParagraph"/>
+        <w:numPr>
+          <w:ilvl w:val="0"/>
+          <w:numId w:val="2"/>
+        </w:numPr>
+        <w:rPr>
+          <w:rFonts w:ascii="Verdana" w:hAnsi="Verdana"/>
+        </w:rPr>
+      </w:pPr>
+      <w:r>
+        <w:rPr>
+          <w:rFonts w:ascii="Verdana" w:hAnsi="Verdana"/>
+        </w:rPr>
+        <w:t xml:space="preserve">BC&amp;SA setup </w:t>
+      </w:r>
+      <w:proofErr w:type="spellStart"/>
+      <w:r>
+        <w:rPr>
+          <w:rFonts w:ascii="Verdana" w:hAnsi="Verdana"/>
+        </w:rPr>
+        <w:t>github</w:t>
+      </w:r>
+      <w:proofErr w:type="spellEnd"/>
+      <w:r>
+        <w:rPr>
+          <w:rFonts w:ascii="Verdana" w:hAnsi="Verdana"/>
+        </w:rPr>
+        <w:t xml:space="preserve"> </w:t>
+      </w:r>
+    </w:p>
+    <w:p>
+      <w:pPr>
         <w:rPr>
           <w:rFonts w:ascii="Verdana" w:hAnsi="Verdana"/>
         </w:rPr>
@@ -204,6 +260,78 @@
     </w:p>
     <w:p>
       <w:pPr>
+        <w:pStyle w:val="ListParagraph"/>
+        <w:numPr>
+          <w:ilvl w:val="0"/>
+          <w:numId w:val="1"/>
+        </w:numPr>
+        <w:rPr>
+          <w:rFonts w:ascii="Verdana" w:hAnsi="Verdana"/>
+        </w:rPr>
+      </w:pPr>
+      <w:r>
+        <w:rPr>
+          <w:rFonts w:ascii="Verdana" w:hAnsi="Verdana"/>
+        </w:rPr>
+        <w:t>Review wireframes with Brian and make any necessary edits</w:t>
+      </w:r>
+    </w:p>
+    <w:p>
+      <w:pPr>
+        <w:pStyle w:val="ListParagraph"/>
+        <w:numPr>
+          <w:ilvl w:val="1"/>
+          <w:numId w:val="1"/>
+        </w:numPr>
+        <w:rPr>
+          <w:rFonts w:ascii="Verdana" w:hAnsi="Verdana"/>
+        </w:rPr>
+      </w:pPr>
+      <w:r>
+        <w:rPr>
+          <w:rFonts w:ascii="Verdana" w:hAnsi="Verdana"/>
+        </w:rPr>
+        <w:t>Attempt to get team sign off</w:t>
+      </w:r>
+    </w:p>
+    <w:p>
+      <w:pPr>
+        <w:pStyle w:val="ListParagraph"/>
+        <w:numPr>
+          <w:ilvl w:val="0"/>
+          <w:numId w:val="1"/>
+        </w:numPr>
+        <w:rPr>
+          <w:rFonts w:ascii="Verdana" w:hAnsi="Verdana"/>
+        </w:rPr>
+      </w:pPr>
+      <w:r>
+        <w:rPr>
+          <w:rFonts w:ascii="Verdana" w:hAnsi="Verdana"/>
+        </w:rPr>
+        <w:t>Make code changes to the Homepage</w:t>
+      </w:r>
+    </w:p>
+    <w:p>
+      <w:pPr>
+        <w:pStyle w:val="ListParagraph"/>
+        <w:numPr>
+          <w:ilvl w:val="0"/>
+          <w:numId w:val="1"/>
+        </w:numPr>
+        <w:rPr>
+          <w:rFonts w:ascii="Verdana" w:hAnsi="Verdana"/>
+        </w:rPr>
+      </w:pPr>
+      <w:r>
+        <w:rPr>
+          <w:rFonts w:ascii="Verdana" w:hAnsi="Verdana"/>
+        </w:rPr>
+        <w:t>Work on personal page wireframe and coding</w:t>
+      </w:r>
+    </w:p>
+    <w:p>
+      <w:pPr>
         <w:rPr>
           <w:rFonts w:ascii="Verdana" w:hAnsi="Verdana"/>
         </w:rPr>
@@ -352,22 +480,8 @@
         <w:rPr>
           <w:rFonts w:ascii="Verdana" w:hAnsi="Verdana"/>
         </w:rPr>
-        <w:t xml:space="preserve"> </w:t>
-      </w:r>
-      <w:r>
-        <w:rPr>
-          <w:rFonts w:ascii="Verdana" w:hAnsi="Verdana"/>
-        </w:rPr>
-        <w:t xml:space="preserve">Figure out code necessary for blog posting, commenting, admin pages, </w:t>
-      </w:r>
-      <w:proofErr w:type="spellStart"/>
-      <w:r>
-        <w:rPr>
-          <w:rFonts w:ascii="Verdana" w:hAnsi="Verdana"/>
-        </w:rPr>
-        <w:t>etc</w:t>
-      </w:r>
-      <w:proofErr w:type="spellEnd"/>
+        <w:t xml:space="preserve"> Figure out code necessary for blog posting, commenting, admin pages, etc</w:t>
+      </w:r>
     </w:p>
     <w:p>
       <w:pPr>
@@ -398,13 +512,7 @@
         <w:rPr>
           <w:rFonts w:ascii="Verdana" w:hAnsi="Verdana"/>
         </w:rPr>
-        <w:t xml:space="preserve"> </w:t>
-      </w:r>
-      <w:r>
-        <w:rPr>
-          <w:rFonts w:ascii="Verdana" w:hAnsi="Verdana"/>
-        </w:rPr>
-        <w:t>Learn coding for above features</w:t>
+        <w:t xml:space="preserve"> Learn coding for above features</w:t>
       </w:r>
     </w:p>
     <w:p>
@@ -436,13 +544,7 @@
         <w:rPr>
           <w:rFonts w:ascii="Verdana" w:hAnsi="Verdana"/>
         </w:rPr>
-        <w:t xml:space="preserve"> </w:t>
-      </w:r>
-      <w:r>
-        <w:rPr>
-          <w:rFonts w:ascii="Verdana" w:hAnsi="Verdana"/>
-        </w:rPr>
-        <w:t>Continue learning code for above features</w:t>
+        <w:t xml:space="preserve"> Continue learning code for above features</w:t>
       </w:r>
     </w:p>
     <w:p>
@@ -474,25 +576,20 @@
         <w:rPr>
           <w:rFonts w:ascii="Verdana" w:hAnsi="Verdana"/>
         </w:rPr>
-        <w:t xml:space="preserve"> </w:t>
-      </w:r>
-      <w:r>
-        <w:rPr>
-          <w:rFonts w:ascii="Verdana" w:hAnsi="Verdana"/>
-        </w:rPr>
-        <w:t>Build full blog functionality</w:t>
-      </w:r>
-    </w:p>
-    <w:p>
-      <w:pPr>
-        <w:rPr>
-          <w:rFonts w:ascii="Verdana" w:hAnsi="Verdana"/>
-        </w:rPr>
-      </w:pPr>
-      <w:r>
-        <w:rPr>
-          <w:rFonts w:ascii="Verdana" w:hAnsi="Verdana"/>
-        </w:rPr>
+        <w:t xml:space="preserve"> Build full blog functionality</w:t>
+      </w:r>
+    </w:p>
+    <w:p>
+      <w:pPr>
+        <w:rPr>
+          <w:rFonts w:ascii="Verdana" w:hAnsi="Verdana"/>
+        </w:rPr>
+      </w:pPr>
+      <w:r>
+        <w:rPr>
+          <w:rFonts w:ascii="Verdana" w:hAnsi="Verdana"/>
+        </w:rPr>
+        <w:lastRenderedPageBreak/>
         <w:t>NOVEMBER</w:t>
       </w:r>
     </w:p>
@@ -640,8 +737,245 @@
 </w:document>
 </file>
 
+<file path=word/numbering.xml><?xml version="1.0" encoding="utf-8"?>
+<w:numbering xmlns:ve="http://schemas.openxmlformats.org/markup-compatibility/2006" xmlns:o="urn:schemas-microsoft-com:office:office" xmlns:r="http://schemas.openxmlformats.org/officeDocument/2006/relationships" xmlns:m="http://schemas.openxmlformats.org/officeDocument/2006/math" xmlns:v="urn:schemas-microsoft-com:vml" xmlns:wp="http://schemas.openxmlformats.org/drawingml/2006/wordprocessingDrawing" xmlns:w10="urn:schemas-microsoft-com:office:word" xmlns:w="http://schemas.openxmlformats.org/wordprocessingml/2006/main" xmlns:wne="http://schemas.microsoft.com/office/word/2006/wordml">
+  <w:abstractNum w:abstractNumId="0">
+    <w:nsid w:val="07B3101D"/>
+    <w:multiLevelType w:val="hybridMultilevel"/>
+    <w:tmpl w:val="C0D2BAD8"/>
+    <w:lvl w:ilvl="0" w:tplc="04090001">
+      <w:start w:val="1"/>
+      <w:numFmt w:val="bullet"/>
+      <w:lvlText w:val=""/>
+      <w:lvlJc w:val="left"/>
+      <w:pPr>
+        <w:ind w:left="720" w:hanging="360"/>
+      </w:pPr>
+      <w:rPr>
+        <w:rFonts w:ascii="Symbol" w:hAnsi="Symbol" w:hint="default"/>
+      </w:rPr>
+    </w:lvl>
+    <w:lvl w:ilvl="1" w:tplc="04090003">
+      <w:start w:val="1"/>
+      <w:numFmt w:val="bullet"/>
+      <w:lvlText w:val="o"/>
+      <w:lvlJc w:val="left"/>
+      <w:pPr>
+        <w:ind w:left="1440" w:hanging="360"/>
+      </w:pPr>
+      <w:rPr>
+        <w:rFonts w:ascii="Courier New" w:hAnsi="Courier New" w:cs="Courier New" w:hint="default"/>
+      </w:rPr>
+    </w:lvl>
+    <w:lvl w:ilvl="2" w:tplc="04090005" w:tentative="1">
+      <w:start w:val="1"/>
+      <w:numFmt w:val="bullet"/>
+      <w:lvlText w:val=""/>
+      <w:lvlJc w:val="left"/>
+      <w:pPr>
+        <w:ind w:left="2160" w:hanging="360"/>
+      </w:pPr>
+      <w:rPr>
+        <w:rFonts w:ascii="Wingdings" w:hAnsi="Wingdings" w:hint="default"/>
+      </w:rPr>
+    </w:lvl>
+    <w:lvl w:ilvl="3" w:tplc="04090001" w:tentative="1">
+      <w:start w:val="1"/>
+      <w:numFmt w:val="bullet"/>
+      <w:lvlText w:val=""/>
+      <w:lvlJc w:val="left"/>
+      <w:pPr>
+        <w:ind w:left="2880" w:hanging="360"/>
+      </w:pPr>
+      <w:rPr>
+        <w:rFonts w:ascii="Symbol" w:hAnsi="Symbol" w:hint="default"/>
+      </w:rPr>
+    </w:lvl>
+    <w:lvl w:ilvl="4" w:tplc="04090003" w:tentative="1">
+      <w:start w:val="1"/>
+      <w:numFmt w:val="bullet"/>
+      <w:lvlText w:val="o"/>
+      <w:lvlJc w:val="left"/>
+      <w:pPr>
+        <w:ind w:left="3600" w:hanging="360"/>
+      </w:pPr>
+      <w:rPr>
+        <w:rFonts w:ascii="Courier New" w:hAnsi="Courier New" w:cs="Courier New" w:hint="default"/>
+      </w:rPr>
+    </w:lvl>
+    <w:lvl w:ilvl="5" w:tplc="04090005" w:tentative="1">
+      <w:start w:val="1"/>
+      <w:numFmt w:val="bullet"/>
+      <w:lvlText w:val=""/>
+      <w:lvlJc w:val="left"/>
+      <w:pPr>
+        <w:ind w:left="4320" w:hanging="360"/>
+      </w:pPr>
+      <w:rPr>
+        <w:rFonts w:ascii="Wingdings" w:hAnsi="Wingdings" w:hint="default"/>
+      </w:rPr>
+    </w:lvl>
+    <w:lvl w:ilvl="6" w:tplc="04090001" w:tentative="1">
+      <w:start w:val="1"/>
+      <w:numFmt w:val="bullet"/>
+      <w:lvlText w:val=""/>
+      <w:lvlJc w:val="left"/>
+      <w:pPr>
+        <w:ind w:left="5040" w:hanging="360"/>
+      </w:pPr>
+      <w:rPr>
+        <w:rFonts w:ascii="Symbol" w:hAnsi="Symbol" w:hint="default"/>
+      </w:rPr>
+    </w:lvl>
+    <w:lvl w:ilvl="7" w:tplc="04090003" w:tentative="1">
+      <w:start w:val="1"/>
+      <w:numFmt w:val="bullet"/>
+      <w:lvlText w:val="o"/>
+      <w:lvlJc w:val="left"/>
+      <w:pPr>
+        <w:ind w:left="5760" w:hanging="360"/>
+      </w:pPr>
+      <w:rPr>
+        <w:rFonts w:ascii="Courier New" w:hAnsi="Courier New" w:cs="Courier New" w:hint="default"/>
+      </w:rPr>
+    </w:lvl>
+    <w:lvl w:ilvl="8" w:tplc="04090005" w:tentative="1">
+      <w:start w:val="1"/>
+      <w:numFmt w:val="bullet"/>
+      <w:lvlText w:val=""/>
+      <w:lvlJc w:val="left"/>
+      <w:pPr>
+        <w:ind w:left="6480" w:hanging="360"/>
+      </w:pPr>
+      <w:rPr>
+        <w:rFonts w:ascii="Wingdings" w:hAnsi="Wingdings" w:hint="default"/>
+      </w:rPr>
+    </w:lvl>
+  </w:abstractNum>
+  <w:abstractNum w:abstractNumId="1">
+    <w:nsid w:val="6A033D3B"/>
+    <w:multiLevelType w:val="hybridMultilevel"/>
+    <w:tmpl w:val="6A580826"/>
+    <w:lvl w:ilvl="0" w:tplc="04090001">
+      <w:start w:val="1"/>
+      <w:numFmt w:val="bullet"/>
+      <w:lvlText w:val=""/>
+      <w:lvlJc w:val="left"/>
+      <w:pPr>
+        <w:ind w:left="720" w:hanging="360"/>
+      </w:pPr>
+      <w:rPr>
+        <w:rFonts w:ascii="Symbol" w:hAnsi="Symbol" w:hint="default"/>
+      </w:rPr>
+    </w:lvl>
+    <w:lvl w:ilvl="1" w:tplc="04090003" w:tentative="1">
+      <w:start w:val="1"/>
+      <w:numFmt w:val="bullet"/>
+      <w:lvlText w:val="o"/>
+      <w:lvlJc w:val="left"/>
+      <w:pPr>
+        <w:ind w:left="1440" w:hanging="360"/>
+      </w:pPr>
+      <w:rPr>
+        <w:rFonts w:ascii="Courier New" w:hAnsi="Courier New" w:cs="Courier New" w:hint="default"/>
+      </w:rPr>
+    </w:lvl>
+    <w:lvl w:ilvl="2" w:tplc="04090005" w:tentative="1">
+      <w:start w:val="1"/>
+      <w:numFmt w:val="bullet"/>
+      <w:lvlText w:val=""/>
+      <w:lvlJc w:val="left"/>
+      <w:pPr>
+        <w:ind w:left="2160" w:hanging="360"/>
+      </w:pPr>
+      <w:rPr>
+        <w:rFonts w:ascii="Wingdings" w:hAnsi="Wingdings" w:hint="default"/>
+      </w:rPr>
+    </w:lvl>
+    <w:lvl w:ilvl="3" w:tplc="04090001" w:tentative="1">
+      <w:start w:val="1"/>
+      <w:numFmt w:val="bullet"/>
+      <w:lvlText w:val=""/>
+      <w:lvlJc w:val="left"/>
+      <w:pPr>
+        <w:ind w:left="2880" w:hanging="360"/>
+      </w:pPr>
+      <w:rPr>
+        <w:rFonts w:ascii="Symbol" w:hAnsi="Symbol" w:hint="default"/>
+      </w:rPr>
+    </w:lvl>
+    <w:lvl w:ilvl="4" w:tplc="04090003" w:tentative="1">
+      <w:start w:val="1"/>
+      <w:numFmt w:val="bullet"/>
+      <w:lvlText w:val="o"/>
+      <w:lvlJc w:val="left"/>
+      <w:pPr>
+        <w:ind w:left="3600" w:hanging="360"/>
+      </w:pPr>
+      <w:rPr>
+        <w:rFonts w:ascii="Courier New" w:hAnsi="Courier New" w:cs="Courier New" w:hint="default"/>
+      </w:rPr>
+    </w:lvl>
+    <w:lvl w:ilvl="5" w:tplc="04090005" w:tentative="1">
+      <w:start w:val="1"/>
+      <w:numFmt w:val="bullet"/>
+      <w:lvlText w:val=""/>
+      <w:lvlJc w:val="left"/>
+      <w:pPr>
+        <w:ind w:left="4320" w:hanging="360"/>
+      </w:pPr>
+      <w:rPr>
+        <w:rFonts w:ascii="Wingdings" w:hAnsi="Wingdings" w:hint="default"/>
+      </w:rPr>
+    </w:lvl>
+    <w:lvl w:ilvl="6" w:tplc="04090001" w:tentative="1">
+      <w:start w:val="1"/>
+      <w:numFmt w:val="bullet"/>
+      <w:lvlText w:val=""/>
+      <w:lvlJc w:val="left"/>
+      <w:pPr>
+        <w:ind w:left="5040" w:hanging="360"/>
+      </w:pPr>
+      <w:rPr>
+        <w:rFonts w:ascii="Symbol" w:hAnsi="Symbol" w:hint="default"/>
+      </w:rPr>
+    </w:lvl>
+    <w:lvl w:ilvl="7" w:tplc="04090003" w:tentative="1">
+      <w:start w:val="1"/>
+      <w:numFmt w:val="bullet"/>
+      <w:lvlText w:val="o"/>
+      <w:lvlJc w:val="left"/>
+      <w:pPr>
+        <w:ind w:left="5760" w:hanging="360"/>
+      </w:pPr>
+      <w:rPr>
+        <w:rFonts w:ascii="Courier New" w:hAnsi="Courier New" w:cs="Courier New" w:hint="default"/>
+      </w:rPr>
+    </w:lvl>
+    <w:lvl w:ilvl="8" w:tplc="04090005" w:tentative="1">
+      <w:start w:val="1"/>
+      <w:numFmt w:val="bullet"/>
+      <w:lvlText w:val=""/>
+      <w:lvlJc w:val="left"/>
+      <w:pPr>
+        <w:ind w:left="6480" w:hanging="360"/>
+      </w:pPr>
+      <w:rPr>
+        <w:rFonts w:ascii="Wingdings" w:hAnsi="Wingdings" w:hint="default"/>
+      </w:rPr>
+    </w:lvl>
+  </w:abstractNum>
+  <w:num w:numId="1">
+    <w:abstractNumId w:val="0"/>
+  </w:num>
+  <w:num w:numId="2">
+    <w:abstractNumId w:val="1"/>
+  </w:num>
+</w:numbering>
+</file>
+
 <file path=word/styles.xml><?xml version="1.0" encoding="utf-8"?>
-<w:styles xmlns:mc="http://schemas.openxmlformats.org/markup-compatibility/2006" xmlns:r="http://schemas.openxmlformats.org/officeDocument/2006/relationships" xmlns:w="http://schemas.openxmlformats.org/wordprocessingml/2006/main" xmlns:w14="http://schemas.microsoft.com/office/word/2010/wordml" mc:Ignorable="w14">
+<w:styles xmlns:r="http://schemas.openxmlformats.org/officeDocument/2006/relationships" xmlns:w="http://schemas.openxmlformats.org/wordprocessingml/2006/main">
   <w:docDefaults>
     <w:rPrDefault>
       <w:rPr>
@@ -799,6 +1133,7 @@
   <w:style w:type="paragraph" w:default="1" w:styleId="Normal">
     <w:name w:val="Normal"/>
     <w:qFormat/>
+    <w:rsid w:val="002F4FFD"/>
   </w:style>
   <w:style w:type="character" w:default="1" w:styleId="DefaultParagraphFont">
     <w:name w:val="Default Paragraph Font"/>
@@ -811,6 +1146,7 @@
     <w:uiPriority w:val="99"/>
     <w:semiHidden/>
     <w:unhideWhenUsed/>
+    <w:qFormat/>
     <w:tblPr>
       <w:tblInd w:w="0" w:type="dxa"/>
       <w:tblCellMar>
@@ -826,6 +1162,17 @@
     <w:uiPriority w:val="99"/>
     <w:semiHidden/>
     <w:unhideWhenUsed/>
+  </w:style>
+  <w:style w:type="paragraph" w:styleId="ListParagraph">
+    <w:name w:val="List Paragraph"/>
+    <w:basedOn w:val="Normal"/>
+    <w:uiPriority w:val="34"/>
+    <w:qFormat/>
+    <w:rsid w:val="006E1D7B"/>
+    <w:pPr>
+      <w:ind w:left="720"/>
+      <w:contextualSpacing/>
+    </w:pPr>
   </w:style>
 </w:styles>
 </file>

</xml_diff>